<commit_message>
Update HTTP and @User Results.docx
</commit_message>
<xml_diff>
--- a/HTTP and @User Results.docx
+++ b/HTTP and @User Results.docx
@@ -1,6 +1,6 @@
 
 <file path=word/document.xml><?xml version="1.0" encoding="utf-8"?>
-<w:document xmlns:wpc="http://schemas.microsoft.com/office/word/2010/wordprocessingCanvas" xmlns:cx="http://schemas.microsoft.com/office/drawing/2014/chartex" xmlns:cx1="http://schemas.microsoft.com/office/drawing/2015/9/8/chartex" xmlns:cx2="http://schemas.microsoft.com/office/drawing/2015/10/21/chartex" xmlns:cx3="http://schemas.microsoft.com/office/drawing/2016/5/9/chartex" xmlns:cx4="http://schemas.microsoft.com/office/drawing/2016/5/10/chartex" xmlns:cx5="http://schemas.microsoft.com/office/drawing/2016/5/11/chartex" xmlns:cx6="http://schemas.microsoft.com/office/drawing/2016/5/12/chartex" xmlns:cx7="http://schemas.microsoft.com/office/drawing/2016/5/13/chartex" xmlns:cx8="http://schemas.microsoft.com/office/drawing/2016/5/14/chartex" xmlns:mc="http://schemas.openxmlformats.org/markup-compatibility/2006" xmlns:aink="http://schemas.microsoft.com/office/drawing/2016/ink" xmlns:am3d="http://schemas.microsoft.com/office/drawing/2017/model3d" xmlns:o="urn:schemas-microsoft-com:office:office" xmlns:r="http://schemas.openxmlformats.org/officeDocument/2006/relationships" xmlns:m="http://schemas.openxmlformats.org/officeDocument/2006/math" xmlns:v="urn:schemas-microsoft-com:vml" xmlns:wp14="http://schemas.microsoft.com/office/word/2010/wordprocessingDrawing" xmlns:wp="http://schemas.openxmlformats.org/drawingml/2006/wordprocessingDrawing" xmlns:w10="urn:schemas-microsoft-com:office:word" xmlns:w="http://schemas.openxmlformats.org/wordprocessingml/2006/main" xmlns:w14="http://schemas.microsoft.com/office/word/2010/wordml" xmlns:w15="http://schemas.microsoft.com/office/word/2012/wordml" xmlns:w16cex="http://schemas.microsoft.com/office/word/2018/wordml/cex" xmlns:w16cid="http://schemas.microsoft.com/office/word/2016/wordml/cid" xmlns:w16="http://schemas.microsoft.com/office/word/2018/wordml" xmlns:w16sdtdh="http://schemas.microsoft.com/office/word/2020/wordml/sdtdatahash" xmlns:w16se="http://schemas.microsoft.com/office/word/2015/wordml/symex" xmlns:wpg="http://schemas.microsoft.com/office/word/2010/wordprocessingGroup" xmlns:wpi="http://schemas.microsoft.com/office/word/2010/wordprocessingInk" xmlns:wne="http://schemas.microsoft.com/office/word/2006/wordml" xmlns:wps="http://schemas.microsoft.com/office/word/2010/wordprocessingShape" mc:Ignorable="w14 w15 w16se w16cid w16 w16cex w16sdtdh wp14">
+<w:document xmlns:wpc="http://schemas.microsoft.com/office/word/2010/wordprocessingCanvas" xmlns:cx="http://schemas.microsoft.com/office/drawing/2014/chartex" xmlns:cx1="http://schemas.microsoft.com/office/drawing/2015/9/8/chartex" xmlns:cx2="http://schemas.microsoft.com/office/drawing/2015/10/21/chartex" xmlns:cx3="http://schemas.microsoft.com/office/drawing/2016/5/9/chartex" xmlns:cx4="http://schemas.microsoft.com/office/drawing/2016/5/10/chartex" xmlns:cx5="http://schemas.microsoft.com/office/drawing/2016/5/11/chartex" xmlns:cx6="http://schemas.microsoft.com/office/drawing/2016/5/12/chartex" xmlns:cx7="http://schemas.microsoft.com/office/drawing/2016/5/13/chartex" xmlns:cx8="http://schemas.microsoft.com/office/drawing/2016/5/14/chartex" xmlns:mc="http://schemas.openxmlformats.org/markup-compatibility/2006" xmlns:aink="http://schemas.microsoft.com/office/drawing/2016/ink" xmlns:am3d="http://schemas.microsoft.com/office/drawing/2017/model3d" xmlns:o="urn:schemas-microsoft-com:office:office" xmlns:oel="http://schemas.microsoft.com/office/2019/extlst" xmlns:r="http://schemas.openxmlformats.org/officeDocument/2006/relationships" xmlns:m="http://schemas.openxmlformats.org/officeDocument/2006/math" xmlns:v="urn:schemas-microsoft-com:vml" xmlns:wp14="http://schemas.microsoft.com/office/word/2010/wordprocessingDrawing" xmlns:wp="http://schemas.openxmlformats.org/drawingml/2006/wordprocessingDrawing" xmlns:w10="urn:schemas-microsoft-com:office:word" xmlns:w="http://schemas.openxmlformats.org/wordprocessingml/2006/main" xmlns:w14="http://schemas.microsoft.com/office/word/2010/wordml" xmlns:w15="http://schemas.microsoft.com/office/word/2012/wordml" xmlns:w16cex="http://schemas.microsoft.com/office/word/2018/wordml/cex" xmlns:w16cid="http://schemas.microsoft.com/office/word/2016/wordml/cid" xmlns:w16="http://schemas.microsoft.com/office/word/2018/wordml" xmlns:w16sdtdh="http://schemas.microsoft.com/office/word/2020/wordml/sdtdatahash" xmlns:w16se="http://schemas.microsoft.com/office/word/2015/wordml/symex" xmlns:wpg="http://schemas.microsoft.com/office/word/2010/wordprocessingGroup" xmlns:wpi="http://schemas.microsoft.com/office/word/2010/wordprocessingInk" xmlns:wne="http://schemas.microsoft.com/office/word/2006/wordml" xmlns:wps="http://schemas.microsoft.com/office/word/2010/wordprocessingShape" mc:Ignorable="w14 w15 w16se w16cid w16 w16cex w16sdtdh wp14">
   <w:body>
     <w:p/>
     <w:p>
@@ -15,6 +15,9 @@
     </w:p>
     <w:p>
       <w:r>
+        <w:rPr>
+          <w:noProof/>
+        </w:rPr>
         <w:drawing>
           <wp:inline distT="0" distB="0" distL="0" distR="0" wp14:anchorId="19EE1765" wp14:editId="5E044360">
             <wp:extent cx="4544059" cy="2162477"/>
@@ -59,6 +62,9 @@
     </w:p>
     <w:p>
       <w:r>
+        <w:rPr>
+          <w:noProof/>
+        </w:rPr>
         <w:drawing>
           <wp:inline distT="0" distB="0" distL="0" distR="0" wp14:anchorId="153B988F" wp14:editId="2A585382">
             <wp:extent cx="4544059" cy="2114845"/>
@@ -109,6 +115,9 @@
     </w:p>
     <w:p>
       <w:r>
+        <w:rPr>
+          <w:noProof/>
+        </w:rPr>
         <w:drawing>
           <wp:inline distT="0" distB="0" distL="0" distR="0" wp14:anchorId="21B56479" wp14:editId="46DC4229">
             <wp:extent cx="4553585" cy="2105319"/>
@@ -154,6 +163,9 @@
     </w:p>
     <w:p>
       <w:r>
+        <w:rPr>
+          <w:noProof/>
+        </w:rPr>
         <w:drawing>
           <wp:inline distT="0" distB="0" distL="0" distR="0" wp14:anchorId="51535966" wp14:editId="05998E87">
             <wp:extent cx="4544059" cy="2086266"/>
@@ -211,6 +223,9 @@
     </w:p>
     <w:p>
       <w:r>
+        <w:rPr>
+          <w:noProof/>
+        </w:rPr>
         <w:drawing>
           <wp:inline distT="0" distB="0" distL="0" distR="0" wp14:anchorId="676CAD0D" wp14:editId="4F37ADF4">
             <wp:extent cx="4982270" cy="2143424"/>
@@ -255,6 +270,9 @@
     </w:p>
     <w:p>
       <w:r>
+        <w:rPr>
+          <w:noProof/>
+        </w:rPr>
         <w:drawing>
           <wp:inline distT="0" distB="0" distL="0" distR="0" wp14:anchorId="2B2DB757" wp14:editId="13DF498B">
             <wp:extent cx="4610743" cy="2105319"/>
@@ -301,6 +319,9 @@
     </w:p>
     <w:p>
       <w:r>
+        <w:rPr>
+          <w:noProof/>
+        </w:rPr>
         <w:drawing>
           <wp:inline distT="0" distB="0" distL="0" distR="0" wp14:anchorId="0F633BE9" wp14:editId="6CFE0121">
             <wp:extent cx="4839375" cy="2543530"/>
@@ -345,6 +366,9 @@
     </w:p>
     <w:p>
       <w:r>
+        <w:rPr>
+          <w:noProof/>
+        </w:rPr>
         <w:drawing>
           <wp:inline distT="0" distB="0" distL="0" distR="0" wp14:anchorId="1225C70B" wp14:editId="4E51AA77">
             <wp:extent cx="4534533" cy="2086266"/>
@@ -390,6 +414,9 @@
     </w:p>
     <w:p>
       <w:r>
+        <w:rPr>
+          <w:noProof/>
+        </w:rPr>
         <w:drawing>
           <wp:inline distT="0" distB="0" distL="0" distR="0" wp14:anchorId="678194CA" wp14:editId="713601F1">
             <wp:extent cx="4458322" cy="2143424"/>
@@ -434,6 +461,9 @@
     </w:p>
     <w:p>
       <w:r>
+        <w:rPr>
+          <w:noProof/>
+        </w:rPr>
         <w:lastRenderedPageBreak/>
         <w:drawing>
           <wp:inline distT="0" distB="0" distL="0" distR="0" wp14:anchorId="6C6B28AB" wp14:editId="6604294C">
@@ -479,6 +509,9 @@
     </w:p>
     <w:p>
       <w:r>
+        <w:rPr>
+          <w:noProof/>
+        </w:rPr>
         <w:drawing>
           <wp:inline distT="0" distB="0" distL="0" distR="0" wp14:anchorId="2544E26D" wp14:editId="5EAF367A">
             <wp:extent cx="4391638" cy="2057687"/>
@@ -523,6 +556,9 @@
     </w:p>
     <w:p>
       <w:r>
+        <w:rPr>
+          <w:noProof/>
+        </w:rPr>
         <w:drawing>
           <wp:inline distT="0" distB="0" distL="0" distR="0" wp14:anchorId="43F2F0D7" wp14:editId="5A0E51FA">
             <wp:extent cx="4515480" cy="2067213"/>
@@ -567,6 +603,9 @@
     </w:p>
     <w:p>
       <w:r>
+        <w:rPr>
+          <w:noProof/>
+        </w:rPr>
         <w:lastRenderedPageBreak/>
         <w:drawing>
           <wp:inline distT="0" distB="0" distL="0" distR="0" wp14:anchorId="2E2B70E5" wp14:editId="5396BA10">
@@ -605,6 +644,221 @@
         </w:drawing>
       </w:r>
     </w:p>
+    <w:p/>
+    <w:p/>
+    <w:p/>
+    <w:p/>
+    <w:p>
+      <w:r>
+        <w:t>BERT 1 epoch – no user, no httpurl, no class weights</w:t>
+      </w:r>
+    </w:p>
+    <w:p>
+      <w:pPr>
+        <w:rPr>
+          <w:color w:val="FF0000"/>
+        </w:rPr>
+      </w:pPr>
+      <w:r>
+        <w:rPr>
+          <w:color w:val="FF0000"/>
+        </w:rPr>
+        <w:t xml:space="preserve">LR = 5e^-5 </w:t>
+      </w:r>
+    </w:p>
+    <w:p>
+      <w:r>
+        <w:drawing>
+          <wp:inline distT="0" distB="0" distL="0" distR="0" wp14:anchorId="1ABD4360" wp14:editId="69CE8387">
+            <wp:extent cx="4591691" cy="2648320"/>
+            <wp:effectExtent l="0" t="0" r="0" b="0"/>
+            <wp:docPr id="3" name="Picture 3" descr="A screenshot of a computer&#10;&#10;Description automatically generated with low confidence"/>
+            <wp:cNvGraphicFramePr>
+              <a:graphicFrameLocks xmlns:a="http://schemas.openxmlformats.org/drawingml/2006/main" noChangeAspect="1"/>
+            </wp:cNvGraphicFramePr>
+            <a:graphic xmlns:a="http://schemas.openxmlformats.org/drawingml/2006/main">
+              <a:graphicData uri="http://schemas.openxmlformats.org/drawingml/2006/picture">
+                <pic:pic xmlns:pic="http://schemas.openxmlformats.org/drawingml/2006/picture">
+                  <pic:nvPicPr>
+                    <pic:cNvPr id="3" name="Picture 3" descr="A screenshot of a computer&#10;&#10;Description automatically generated with low confidence"/>
+                    <pic:cNvPicPr/>
+                  </pic:nvPicPr>
+                  <pic:blipFill>
+                    <a:blip r:embed="rId17"/>
+                    <a:stretch>
+                      <a:fillRect/>
+                    </a:stretch>
+                  </pic:blipFill>
+                  <pic:spPr>
+                    <a:xfrm>
+                      <a:off x="0" y="0"/>
+                      <a:ext cx="4591691" cy="2648320"/>
+                    </a:xfrm>
+                    <a:prstGeom prst="rect">
+                      <a:avLst/>
+                    </a:prstGeom>
+                  </pic:spPr>
+                </pic:pic>
+              </a:graphicData>
+            </a:graphic>
+          </wp:inline>
+        </w:drawing>
+      </w:r>
+    </w:p>
+    <w:p>
+      <w:r>
+        <w:t>BERT 1 epoch –</w:t>
+      </w:r>
+      <w:r>
+        <w:t xml:space="preserve"> with U</w:t>
+      </w:r>
+      <w:r>
+        <w:t>ser</w:t>
+      </w:r>
+      <w:r>
+        <w:t xml:space="preserve"> and</w:t>
+      </w:r>
+      <w:r>
+        <w:t xml:space="preserve"> httpurl</w:t>
+      </w:r>
+      <w:r>
+        <w:t xml:space="preserve">, </w:t>
+      </w:r>
+      <w:r>
+        <w:t>no class weights</w:t>
+      </w:r>
+    </w:p>
+    <w:p>
+      <w:r>
+        <w:lastRenderedPageBreak/>
+        <w:drawing>
+          <wp:inline distT="0" distB="0" distL="0" distR="0" wp14:anchorId="29BAA5A2" wp14:editId="7870F477">
+            <wp:extent cx="4429743" cy="2124371"/>
+            <wp:effectExtent l="0" t="0" r="9525" b="9525"/>
+            <wp:docPr id="6" name="Picture 6" descr="A picture containing text, receipt&#10;&#10;Description automatically generated"/>
+            <wp:cNvGraphicFramePr>
+              <a:graphicFrameLocks xmlns:a="http://schemas.openxmlformats.org/drawingml/2006/main" noChangeAspect="1"/>
+            </wp:cNvGraphicFramePr>
+            <a:graphic xmlns:a="http://schemas.openxmlformats.org/drawingml/2006/main">
+              <a:graphicData uri="http://schemas.openxmlformats.org/drawingml/2006/picture">
+                <pic:pic xmlns:pic="http://schemas.openxmlformats.org/drawingml/2006/picture">
+                  <pic:nvPicPr>
+                    <pic:cNvPr id="6" name="Picture 6" descr="A picture containing text, receipt&#10;&#10;Description automatically generated"/>
+                    <pic:cNvPicPr/>
+                  </pic:nvPicPr>
+                  <pic:blipFill>
+                    <a:blip r:embed="rId18"/>
+                    <a:stretch>
+                      <a:fillRect/>
+                    </a:stretch>
+                  </pic:blipFill>
+                  <pic:spPr>
+                    <a:xfrm>
+                      <a:off x="0" y="0"/>
+                      <a:ext cx="4429743" cy="2124371"/>
+                    </a:xfrm>
+                    <a:prstGeom prst="rect">
+                      <a:avLst/>
+                    </a:prstGeom>
+                  </pic:spPr>
+                </pic:pic>
+              </a:graphicData>
+            </a:graphic>
+          </wp:inline>
+        </w:drawing>
+      </w:r>
+    </w:p>
+    <w:p/>
+    <w:p/>
+    <w:p>
+      <w:r>
+        <w:t>BERT 1 epoch – no user, no httpurl, class weights</w:t>
+      </w:r>
+    </w:p>
+    <w:p>
+      <w:r>
+        <w:drawing>
+          <wp:inline distT="0" distB="0" distL="0" distR="0" wp14:anchorId="36243352" wp14:editId="25D1A430">
+            <wp:extent cx="4334480" cy="1971950"/>
+            <wp:effectExtent l="0" t="0" r="9525" b="9525"/>
+            <wp:docPr id="17" name="Picture 17" descr="Table&#10;&#10;Description automatically generated"/>
+            <wp:cNvGraphicFramePr>
+              <a:graphicFrameLocks xmlns:a="http://schemas.openxmlformats.org/drawingml/2006/main" noChangeAspect="1"/>
+            </wp:cNvGraphicFramePr>
+            <a:graphic xmlns:a="http://schemas.openxmlformats.org/drawingml/2006/main">
+              <a:graphicData uri="http://schemas.openxmlformats.org/drawingml/2006/picture">
+                <pic:pic xmlns:pic="http://schemas.openxmlformats.org/drawingml/2006/picture">
+                  <pic:nvPicPr>
+                    <pic:cNvPr id="17" name="Picture 17" descr="Table&#10;&#10;Description automatically generated"/>
+                    <pic:cNvPicPr/>
+                  </pic:nvPicPr>
+                  <pic:blipFill>
+                    <a:blip r:embed="rId19"/>
+                    <a:stretch>
+                      <a:fillRect/>
+                    </a:stretch>
+                  </pic:blipFill>
+                  <pic:spPr>
+                    <a:xfrm>
+                      <a:off x="0" y="0"/>
+                      <a:ext cx="4334480" cy="1971950"/>
+                    </a:xfrm>
+                    <a:prstGeom prst="rect">
+                      <a:avLst/>
+                    </a:prstGeom>
+                  </pic:spPr>
+                </pic:pic>
+              </a:graphicData>
+            </a:graphic>
+          </wp:inline>
+        </w:drawing>
+      </w:r>
+    </w:p>
+    <w:p>
+      <w:r>
+        <w:t>BERT 1 epoch –user, httpurl, class weights</w:t>
+      </w:r>
+    </w:p>
+    <w:p>
+      <w:r>
+        <w:drawing>
+          <wp:inline distT="0" distB="0" distL="0" distR="0" wp14:anchorId="448E484D" wp14:editId="21789CE6">
+            <wp:extent cx="4734586" cy="1991003"/>
+            <wp:effectExtent l="0" t="0" r="8890" b="9525"/>
+            <wp:docPr id="7" name="Picture 7" descr="Table&#10;&#10;Description automatically generated"/>
+            <wp:cNvGraphicFramePr>
+              <a:graphicFrameLocks xmlns:a="http://schemas.openxmlformats.org/drawingml/2006/main" noChangeAspect="1"/>
+            </wp:cNvGraphicFramePr>
+            <a:graphic xmlns:a="http://schemas.openxmlformats.org/drawingml/2006/main">
+              <a:graphicData uri="http://schemas.openxmlformats.org/drawingml/2006/picture">
+                <pic:pic xmlns:pic="http://schemas.openxmlformats.org/drawingml/2006/picture">
+                  <pic:nvPicPr>
+                    <pic:cNvPr id="7" name="Picture 7" descr="Table&#10;&#10;Description automatically generated"/>
+                    <pic:cNvPicPr/>
+                  </pic:nvPicPr>
+                  <pic:blipFill>
+                    <a:blip r:embed="rId20"/>
+                    <a:stretch>
+                      <a:fillRect/>
+                    </a:stretch>
+                  </pic:blipFill>
+                  <pic:spPr>
+                    <a:xfrm>
+                      <a:off x="0" y="0"/>
+                      <a:ext cx="4734586" cy="1991003"/>
+                    </a:xfrm>
+                    <a:prstGeom prst="rect">
+                      <a:avLst/>
+                    </a:prstGeom>
+                  </pic:spPr>
+                </pic:pic>
+              </a:graphicData>
+            </a:graphic>
+          </wp:inline>
+        </w:drawing>
+      </w:r>
+    </w:p>
+    <w:p/>
     <w:sectPr>
       <w:pgSz w:w="11906" w:h="16838"/>
       <w:pgMar w:top="1440" w:right="1440" w:bottom="1440" w:left="1440" w:header="708" w:footer="708" w:gutter="0"/>
@@ -1013,6 +1267,7 @@
   <w:style w:type="paragraph" w:default="1" w:styleId="Normal">
     <w:name w:val="Normal"/>
     <w:qFormat/>
+    <w:rsid w:val="000873AC"/>
   </w:style>
   <w:style w:type="character" w:default="1" w:styleId="DefaultParagraphFont">
     <w:name w:val="Default Paragraph Font"/>

</xml_diff>